<commit_message>
add: lab2 report, fix: optimized cipher Porta
</commit_message>
<xml_diff>
--- a/Лаба1.docx
+++ b/Лаба1.docx
@@ -5,80 +5,47 @@
     <w:p>
       <w:pPr>
         <w:jc w:val="center"/>
-        <w:rPr>
-          <w:lang w:val="ru-BY"/>
-        </w:rPr>
-      </w:pPr>
-      <w:r>
-        <w:rPr>
-          <w:lang w:val="ru-BY"/>
-        </w:rPr>
+      </w:pPr>
+      <w:r>
         <w:t>МИНИСТЕРСТВО ОБРАЗОВАНИЯ РЕСПУБЛИКИ БЕЛАРУСЬ</w:t>
       </w:r>
     </w:p>
     <w:p>
       <w:pPr>
         <w:jc w:val="center"/>
-        <w:rPr>
-          <w:lang w:val="ru-BY"/>
-        </w:rPr>
-      </w:pPr>
-      <w:r>
-        <w:rPr>
-          <w:lang w:val="ru-BY"/>
-        </w:rPr>
+      </w:pPr>
+      <w:r>
         <w:t>Учреждение образования «БЕЛОРУССКИЙ ГОСУДАРСТВЕННЫЙ</w:t>
       </w:r>
     </w:p>
     <w:p>
       <w:pPr>
         <w:jc w:val="center"/>
-        <w:rPr>
-          <w:lang w:val="ru-BY"/>
-        </w:rPr>
-      </w:pPr>
-      <w:r>
-        <w:rPr>
-          <w:lang w:val="ru-BY"/>
-        </w:rPr>
+      </w:pPr>
+      <w:r>
         <w:t>ТЕХНОЛОГИЧЕСКИЙ УНИВЕРСИТЕТ»</w:t>
       </w:r>
     </w:p>
     <w:p>
       <w:pPr>
         <w:jc w:val="center"/>
-        <w:rPr>
-          <w:lang w:val="ru-BY"/>
-        </w:rPr>
       </w:pPr>
     </w:p>
     <w:p>
       <w:pPr>
         <w:jc w:val="center"/>
-        <w:rPr>
-          <w:lang w:val="ru-BY"/>
-        </w:rPr>
       </w:pPr>
     </w:p>
     <w:p>
       <w:pPr>
         <w:jc w:val="center"/>
-        <w:rPr>
-          <w:lang w:val="ru-BY"/>
-        </w:rPr>
       </w:pPr>
     </w:p>
     <w:p>
       <w:pPr>
         <w:jc w:val="center"/>
-        <w:rPr>
-          <w:lang w:val="ru-BY"/>
-        </w:rPr>
-      </w:pPr>
-      <w:r>
-        <w:rPr>
-          <w:lang w:val="ru-BY"/>
-        </w:rPr>
+      </w:pPr>
+      <w:r>
         <w:t xml:space="preserve">Факультет </w:t>
       </w:r>
       <w:r>
@@ -96,9 +63,6 @@
         </w:rPr>
       </w:pPr>
       <w:r>
-        <w:rPr>
-          <w:lang w:val="ru-BY"/>
-        </w:rPr>
         <w:t xml:space="preserve">Кафедра </w:t>
       </w:r>
       <w:r>
@@ -116,9 +80,6 @@
         </w:rPr>
       </w:pPr>
       <w:r>
-        <w:rPr>
-          <w:lang w:val="ru-BY"/>
-        </w:rPr>
         <w:t xml:space="preserve">Специальность </w:t>
       </w:r>
       <w:r>
@@ -162,7 +123,6 @@
         <w:rPr>
           <w:b/>
           <w:bCs/>
-          <w:lang w:val="ru-BY"/>
         </w:rPr>
       </w:pPr>
     </w:p>
@@ -172,7 +132,6 @@
         <w:rPr>
           <w:b/>
           <w:bCs/>
-          <w:lang w:val="ru-BY"/>
         </w:rPr>
       </w:pPr>
       <w:r>
@@ -187,7 +146,6 @@
         <w:rPr>
           <w:b/>
           <w:bCs/>
-          <w:lang w:val="ru-BY"/>
         </w:rPr>
         <w:t xml:space="preserve"> НА ТЕМУ:</w:t>
       </w:r>
@@ -226,7 +184,6 @@
         <w:rPr>
           <w:b/>
           <w:bCs/>
-          <w:lang w:val="ru-BY"/>
         </w:rPr>
       </w:pPr>
     </w:p>
@@ -236,7 +193,6 @@
         <w:rPr>
           <w:b/>
           <w:bCs/>
-          <w:lang w:val="ru-BY"/>
         </w:rPr>
       </w:pPr>
     </w:p>
@@ -246,7 +202,6 @@
         <w:rPr>
           <w:b/>
           <w:bCs/>
-          <w:lang w:val="ru-BY"/>
         </w:rPr>
       </w:pPr>
     </w:p>
@@ -256,7 +211,6 @@
         <w:rPr>
           <w:b/>
           <w:bCs/>
-          <w:lang w:val="ru-BY"/>
         </w:rPr>
       </w:pPr>
     </w:p>
@@ -266,7 +220,6 @@
         <w:rPr>
           <w:b/>
           <w:bCs/>
-          <w:lang w:val="ru-BY"/>
         </w:rPr>
       </w:pPr>
     </w:p>
@@ -276,7 +229,6 @@
         <w:rPr>
           <w:b/>
           <w:bCs/>
-          <w:lang w:val="ru-BY"/>
         </w:rPr>
       </w:pPr>
     </w:p>
@@ -297,45 +249,12 @@
     <w:p>
       <w:pPr>
         <w:jc w:val="right"/>
-        <w:rPr>
-          <w:lang w:val="ru-BY"/>
-        </w:rPr>
-      </w:pPr>
-      <w:r>
-        <w:rPr>
-          <w:lang w:val="ru-RU"/>
-        </w:rPr>
-        <w:t>Савельев</w:t>
-      </w:r>
-      <w:r>
-        <w:rPr>
-          <w:lang w:val="ru-RU"/>
-        </w:rPr>
-        <w:t xml:space="preserve"> Д</w:t>
-      </w:r>
-      <w:r>
-        <w:rPr>
-          <w:lang w:val="ru-RU"/>
-        </w:rPr>
-        <w:t>митрий</w:t>
-      </w:r>
-      <w:r>
-        <w:rPr>
-          <w:lang w:val="ru-RU"/>
-        </w:rPr>
-        <w:t xml:space="preserve"> </w:t>
-      </w:r>
-      <w:r>
-        <w:rPr>
-          <w:lang w:val="ru-RU"/>
-        </w:rPr>
-        <w:t>Виталье</w:t>
-      </w:r>
-      <w:r>
-        <w:rPr>
-          <w:lang w:val="ru-RU"/>
-        </w:rPr>
-        <w:t>вич</w:t>
+      </w:pPr>
+      <w:r>
+        <w:rPr>
+          <w:lang w:val="ru-RU"/>
+        </w:rPr>
+        <w:t>Савельев Дмитрий Витальевич</w:t>
       </w:r>
     </w:p>
     <w:p>
@@ -363,37 +282,7 @@
         <w:rPr>
           <w:lang w:val="ru-RU"/>
         </w:rPr>
-        <w:t>Берников</w:t>
-      </w:r>
-      <w:r>
-        <w:rPr>
-          <w:lang w:val="ru-RU"/>
-        </w:rPr>
-        <w:t xml:space="preserve"> </w:t>
-      </w:r>
-      <w:r>
-        <w:rPr>
-          <w:lang w:val="ru-RU"/>
-        </w:rPr>
-        <w:t>Владислав</w:t>
-      </w:r>
-      <w:r>
-        <w:rPr>
-          <w:lang w:val="ru-RU"/>
-        </w:rPr>
-        <w:t xml:space="preserve"> </w:t>
-      </w:r>
-      <w:r>
-        <w:rPr>
-          <w:lang w:val="ru-RU"/>
-        </w:rPr>
-        <w:t>Олегович</w:t>
-      </w:r>
-      <w:r>
-        <w:rPr>
-          <w:lang w:val="ru-RU"/>
-        </w:rPr>
-        <w:t xml:space="preserve"> </w:t>
+        <w:t xml:space="preserve">Берников Владислав Олегович </w:t>
       </w:r>
     </w:p>
     <w:p>
@@ -521,13 +410,9 @@
         <w:rPr>
           <w:b/>
           <w:bCs/>
-          <w:lang w:val="ru-BY"/>
-        </w:rPr>
-      </w:pPr>
-      <w:r>
-        <w:rPr>
-          <w:lang w:val="ru-BY"/>
-        </w:rPr>
+        </w:rPr>
+      </w:pPr>
+      <w:r>
         <w:t>Минск 2</w:t>
       </w:r>
       <w:r>
@@ -1809,14 +1694,7 @@
                     <w:rFonts w:ascii="Cambria Math" w:hAnsi="Cambria Math"/>
                     <w:lang w:val="ru-RU"/>
                   </w:rPr>
-                  <m:t xml:space="preserve">= </m:t>
-                </m:r>
-                <m:r>
-                  <w:rPr>
-                    <w:rFonts w:ascii="Cambria Math" w:hAnsi="Cambria Math"/>
-                    <w:lang w:val="ru-RU"/>
-                  </w:rPr>
-                  <m:t>1</m:t>
+                  <m:t>= 1</m:t>
                 </m:r>
               </m:oMath>
             </m:oMathPara>
@@ -1840,19 +1718,7 @@
               <w:rPr>
                 <w:lang w:val="ru-RU"/>
               </w:rPr>
-              <w:t>(1.</w:t>
-            </w:r>
-            <w:r>
-              <w:rPr>
-                <w:lang w:val="ru-RU"/>
-              </w:rPr>
-              <w:t>3</w:t>
-            </w:r>
-            <w:r>
-              <w:rPr>
-                <w:lang w:val="ru-RU"/>
-              </w:rPr>
-              <w:t>)</w:t>
+              <w:t>(1.3)</w:t>
             </w:r>
           </w:p>
         </w:tc>
@@ -1921,14 +1787,7 @@
                     <w:rFonts w:ascii="Cambria Math" w:hAnsi="Cambria Math"/>
                     <w:lang w:val="ru-RU"/>
                   </w:rPr>
-                  <m:t xml:space="preserve">= </m:t>
-                </m:r>
-                <m:r>
-                  <w:rPr>
-                    <w:rFonts w:ascii="Cambria Math" w:hAnsi="Cambria Math"/>
-                    <w:lang w:val="ru-RU"/>
-                  </w:rPr>
-                  <m:t>d</m:t>
+                  <m:t>= d</m:t>
                 </m:r>
               </m:oMath>
             </m:oMathPara>
@@ -2730,14 +2589,7 @@
                     <w:rFonts w:ascii="Cambria Math" w:hAnsi="Cambria Math"/>
                     <w:lang w:val="en-US"/>
                   </w:rPr>
-                  <m:t>=</m:t>
-                </m:r>
-                <m:r>
-                  <w:rPr>
-                    <w:rFonts w:ascii="Cambria Math" w:hAnsi="Cambria Math"/>
-                    <w:lang w:val="en-US"/>
-                  </w:rPr>
-                  <m:t>(p-1)(q-1)</m:t>
+                  <m:t>=(p-1)(q-1)</m:t>
                 </m:r>
                 <m:r>
                   <w:rPr>
@@ -2987,21 +2839,7 @@
                     <w:rFonts w:ascii="Cambria Math" w:hAnsi="Cambria Math"/>
                     <w:lang w:val="en-US"/>
                   </w:rPr>
-                  <m:t>ax</m:t>
-                </m:r>
-                <m:r>
-                  <w:rPr>
-                    <w:rFonts w:ascii="Cambria Math" w:hAnsi="Cambria Math"/>
-                    <w:lang w:val="en-US"/>
-                  </w:rPr>
-                  <m:t>=</m:t>
-                </m:r>
-                <m:r>
-                  <w:rPr>
-                    <w:rFonts w:ascii="Cambria Math" w:hAnsi="Cambria Math"/>
-                    <w:lang w:val="en-US"/>
-                  </w:rPr>
-                  <m:t>1 mod n</m:t>
+                  <m:t>ax=1 mod n</m:t>
                 </m:r>
               </m:oMath>
             </m:oMathPara>
@@ -3025,19 +2863,7 @@
               <w:rPr>
                 <w:lang w:val="ru-RU"/>
               </w:rPr>
-              <w:t>(1.</w:t>
-            </w:r>
-            <w:r>
-              <w:rPr>
-                <w:lang w:val="ru-RU"/>
-              </w:rPr>
-              <w:t>8</w:t>
-            </w:r>
-            <w:r>
-              <w:rPr>
-                <w:lang w:val="ru-RU"/>
-              </w:rPr>
-              <w:t>)</w:t>
+              <w:t>(1.8)</w:t>
             </w:r>
           </w:p>
         </w:tc>
@@ -3095,14 +2921,7 @@
                     <w:rFonts w:ascii="Cambria Math" w:hAnsi="Cambria Math"/>
                     <w:lang w:val="en-US"/>
                   </w:rPr>
-                  <m:t>ax=</m:t>
-                </m:r>
-                <m:r>
-                  <w:rPr>
-                    <w:rFonts w:ascii="Cambria Math" w:hAnsi="Cambria Math"/>
-                    <w:lang w:val="en-US"/>
-                  </w:rPr>
-                  <m:t>nk+1.</m:t>
+                  <m:t>ax=nk+1.</m:t>
                 </m:r>
               </m:oMath>
             </m:oMathPara>
@@ -3193,14 +3012,7 @@
                     <w:rFonts w:ascii="Cambria Math" w:hAnsi="Cambria Math"/>
                     <w:lang w:val="en-US"/>
                   </w:rPr>
-                  <m:t>1≡ax mod n</m:t>
-                </m:r>
-                <m:r>
-                  <w:rPr>
-                    <w:rFonts w:ascii="Cambria Math" w:hAnsi="Cambria Math"/>
-                    <w:lang w:val="en-US"/>
-                  </w:rPr>
-                  <m:t>.</m:t>
+                  <m:t>1≡ax mod n.</m:t>
                 </m:r>
               </m:oMath>
             </m:oMathPara>
@@ -3460,21 +3272,7 @@
                     <w:rFonts w:ascii="Cambria Math" w:hAnsi="Cambria Math"/>
                     <w:lang w:val="en-US"/>
                   </w:rPr>
-                  <m:t>≡</m:t>
-                </m:r>
-                <m:r>
-                  <w:rPr>
-                    <w:rFonts w:ascii="Cambria Math" w:hAnsi="Cambria Math"/>
-                    <w:lang w:val="en-US"/>
-                  </w:rPr>
-                  <m:t>y</m:t>
-                </m:r>
-                <m:r>
-                  <w:rPr>
-                    <w:rFonts w:ascii="Cambria Math" w:hAnsi="Cambria Math"/>
-                    <w:lang w:val="en-US"/>
-                  </w:rPr>
-                  <m:t xml:space="preserve"> mod n</m:t>
+                  <m:t>≡y mod n</m:t>
                 </m:r>
                 <m:box>
                   <m:boxPr>
@@ -3635,28 +3433,7 @@
                     <w:rFonts w:ascii="Cambria Math" w:hAnsi="Cambria Math"/>
                     <w:lang w:val="en-US"/>
                   </w:rPr>
-                  <m:t>x</m:t>
-                </m:r>
-                <m:r>
-                  <w:rPr>
-                    <w:rFonts w:ascii="Cambria Math" w:hAnsi="Cambria Math"/>
-                    <w:lang w:val="en-US"/>
-                  </w:rPr>
-                  <m:t>y+kn</m:t>
-                </m:r>
-                <m:r>
-                  <w:rPr>
-                    <w:rFonts w:ascii="Cambria Math" w:hAnsi="Cambria Math"/>
-                    <w:lang w:val="en-US"/>
-                  </w:rPr>
-                  <m:t>=1</m:t>
-                </m:r>
-                <m:r>
-                  <w:rPr>
-                    <w:rFonts w:ascii="Cambria Math" w:hAnsi="Cambria Math"/>
-                    <w:lang w:val="en-US"/>
-                  </w:rPr>
-                  <m:t>,</m:t>
+                  <m:t>xy+kn=1,</m:t>
                 </m:r>
               </m:oMath>
             </m:oMathPara>
@@ -3919,21 +3696,7 @@
                         <w:rFonts w:ascii="Cambria Math" w:hAnsi="Cambria Math"/>
                         <w:lang w:val="en-US"/>
                       </w:rPr>
-                      <m:t>φ(</m:t>
-                    </m:r>
-                    <m:r>
-                      <w:rPr>
-                        <w:rFonts w:ascii="Cambria Math" w:hAnsi="Cambria Math"/>
-                        <w:lang w:val="en-US"/>
-                      </w:rPr>
-                      <m:t>n</m:t>
-                    </m:r>
-                    <m:r>
-                      <w:rPr>
-                        <w:rFonts w:ascii="Cambria Math" w:hAnsi="Cambria Math"/>
-                        <w:lang w:val="en-US"/>
-                      </w:rPr>
-                      <m:t>)</m:t>
+                      <m:t>φ(n)</m:t>
                     </m:r>
                   </m:sup>
                 </m:sSup>
@@ -3942,21 +3705,7 @@
                     <w:rFonts w:ascii="Cambria Math" w:hAnsi="Cambria Math"/>
                     <w:lang w:val="en-US"/>
                   </w:rPr>
-                  <m:t xml:space="preserve"> mod n</m:t>
-                </m:r>
-                <m:r>
-                  <w:rPr>
-                    <w:rFonts w:ascii="Cambria Math" w:hAnsi="Cambria Math"/>
-                    <w:lang w:val="en-US"/>
-                  </w:rPr>
-                  <m:t>≡1</m:t>
-                </m:r>
-                <m:r>
-                  <w:rPr>
-                    <w:rFonts w:ascii="Cambria Math" w:hAnsi="Cambria Math"/>
-                    <w:lang w:val="en-US"/>
-                  </w:rPr>
-                  <m:t>.</m:t>
+                  <m:t xml:space="preserve"> mod n≡1.</m:t>
                 </m:r>
               </m:oMath>
             </m:oMathPara>
@@ -3986,13 +3735,7 @@
               <w:rPr>
                 <w:lang w:val="en-US"/>
               </w:rPr>
-              <w:t>1</w:t>
-            </w:r>
-            <w:r>
-              <w:rPr>
-                <w:lang w:val="en-US"/>
-              </w:rPr>
-              <w:t>5</w:t>
+              <w:t>15</w:t>
             </w:r>
             <w:r>
               <w:rPr>
@@ -4093,14 +3836,7 @@
                         <w:rFonts w:ascii="Cambria Math" w:hAnsi="Cambria Math"/>
                         <w:lang w:val="en-US"/>
                       </w:rPr>
-                      <m:t xml:space="preserve"> mod n≡</m:t>
-                    </m:r>
-                    <m:r>
-                      <w:rPr>
-                        <w:rFonts w:ascii="Cambria Math" w:hAnsi="Cambria Math"/>
-                        <w:lang w:val="en-US"/>
-                      </w:rPr>
-                      <m:t>a</m:t>
+                      <m:t xml:space="preserve"> mod n≡a</m:t>
                     </m:r>
                   </m:e>
                   <m:sup>
@@ -4145,14 +3881,7 @@
                     <w:rFonts w:ascii="Cambria Math" w:hAnsi="Cambria Math"/>
                     <w:lang w:val="en-US"/>
                   </w:rPr>
-                  <m:t xml:space="preserve"> mod n</m:t>
-                </m:r>
-                <m:r>
-                  <w:rPr>
-                    <w:rFonts w:ascii="Cambria Math" w:hAnsi="Cambria Math"/>
-                    <w:lang w:val="en-US"/>
-                  </w:rPr>
-                  <m:t>.</m:t>
+                  <m:t xml:space="preserve"> mod n.</m:t>
                 </m:r>
               </m:oMath>
             </m:oMathPara>
@@ -4182,13 +3911,7 @@
               <w:rPr>
                 <w:lang w:val="en-US"/>
               </w:rPr>
-              <w:t>1</w:t>
-            </w:r>
-            <w:r>
-              <w:rPr>
-                <w:lang w:val="en-US"/>
-              </w:rPr>
-              <w:t>6</w:t>
+              <w:t>16</w:t>
             </w:r>
             <w:r>
               <w:rPr>
@@ -4358,6 +4081,7 @@
       </w:pPr>
       <w:r>
         <w:rPr>
+          <w:noProof/>
           <w:lang w:val="ru-RU"/>
         </w:rPr>
         <w:lastRenderedPageBreak/>
@@ -4493,9 +4217,17 @@
       </w:pPr>
       <w:r>
         <w:rPr>
-          <w:lang w:val="ru-RU"/>
-        </w:rPr>
-        <w:t>Вывод. Таким образом, в ходе выполнения лабораторной работы, я познакомился с основами теории чисел. Изучил алгоритм Евклида, алгоритм решето Эратосфена, основную теорему арифметики, взаимно простые числа, взаимно обратные числа, модулярную арифметику, малую теорему Ферма.</w:t>
+          <w:b/>
+          <w:bCs/>
+          <w:lang w:val="ru-RU"/>
+        </w:rPr>
+        <w:t>Вывод.</w:t>
+      </w:r>
+      <w:r>
+        <w:rPr>
+          <w:lang w:val="ru-RU"/>
+        </w:rPr>
+        <w:t xml:space="preserve"> Таким образом, в ходе выполнения лабораторной работы, я познакомился с основами теории чисел. Изучил алгоритм Евклида, алгоритм решето Эратосфена, основную теорему арифметики, взаимно простые числа, взаимно обратные числа, модулярную арифметику, малую теорему Ферма.</w:t>
       </w:r>
     </w:p>
     <w:sectPr>
@@ -5269,7 +5001,6 @@
       <w:rFonts w:ascii="Times New Roman" w:hAnsi="Times New Roman" w:cs="Times New Roman"/>
       <w:sz w:val="28"/>
       <w:szCs w:val="28"/>
-      <w:lang w:val="ru-BY"/>
     </w:rPr>
   </w:style>
   <w:style w:type="paragraph" w:styleId="1">

</xml_diff>